<commit_message>
cambios a la fecha
</commit_message>
<xml_diff>
--- a/MarcosLuisDiazResume2021.docx
+++ b/MarcosLuisDiazResume2021.docx
@@ -18,12 +18,12 @@
                 <wp:anchor behindDoc="0" distT="0" distB="0" distL="0" distR="0" simplePos="0" locked="0" layoutInCell="1" allowOverlap="1" relativeHeight="3">
                   <wp:simplePos x="0" y="0"/>
                   <wp:positionH relativeFrom="column">
-                    <wp:posOffset>2061845</wp:posOffset>
+                    <wp:posOffset>1880870</wp:posOffset>
                   </wp:positionH>
                   <wp:positionV relativeFrom="paragraph">
-                    <wp:posOffset>76835</wp:posOffset>
+                    <wp:posOffset>124460</wp:posOffset>
                   </wp:positionV>
-                  <wp:extent cx="2343785" cy="172085"/>
+                  <wp:extent cx="2381885" cy="149225"/>
                   <wp:effectExtent l="0" t="0" r="0" b="0"/>
                   <wp:wrapNone/>
                   <wp:docPr id="1" name="Forma1"/>
@@ -34,7 +34,7 @@
                         <wps:spPr>
                           <a:xfrm>
                             <a:off x="0" y="0"/>
-                            <a:ext cx="2343240" cy="171360"/>
+                            <a:ext cx="2381400" cy="148680"/>
                           </a:xfrm>
                           <a:prstGeom prst="rect">
                             <a:avLst/>
@@ -53,8 +53,9 @@
                               <w:r>
                                 <w:rPr>
                                   <w:sz w:val="20"/>
+                                  <w:outline/>
                                 </w:rPr>
-                                <w:t>Visitá mi Página - Click aquí</w:t>
+                                <w:t>Visitá mi página - Click aquí</w:t>
                               </w:r>
                             </w:p>
                           </w:txbxContent>
@@ -74,7 +75,7 @@
                   <v:stroke joinstyle="miter"/>
                   <v:path gradientshapeok="t" o:connecttype="rect"/>
                 </v:shapetype>
-                <v:shape id="shape_0" ID="Forma1" stroked="f" style="position:absolute;margin-left:162.35pt;margin-top:6.05pt;width:184.45pt;height:13.45pt" type="shapetype_202">
+                <v:shape id="shape_0" ID="Forma1" stroked="f" style="position:absolute;margin-left:148.1pt;margin-top:9.8pt;width:187.45pt;height:11.65pt" type="shapetype_202">
                   <v:textbox>
                     <w:txbxContent>
                       <w:p>
@@ -84,8 +85,9 @@
                         <w:r>
                           <w:rPr>
                             <w:sz w:val="20"/>
+                            <w:outline/>
                           </w:rPr>
-                          <w:t>Visitá mi Página - Click aquí</w:t>
+                          <w:t>Visitá mi página - Click aquí</w:t>
                         </w:r>
                       </w:p>
                     </w:txbxContent>
@@ -1086,7 +1088,7 @@
           <w:sz w:val="21"/>
           <w:szCs w:val="21"/>
         </w:rPr>
-        <w:t xml:space="preserve">Mis funciones consistían en brindar soporte a routers Cisco Linksys en forma remota a latinoamerica. Realizando configuraciones iniciales, Resolviendo problemas de conectividad y actualizaciones de firmware a dispositivos </w:t>
+        <w:t xml:space="preserve">Mis funciones consistían en brindar soporte a routers Cisco Linksys en forma remota a clientes en Latinoamerica. Realizar configuraciones iniciales, Resolver problemas de conectividad y actualizaciones de firmware a dispositivos </w:t>
       </w:r>
     </w:p>
     <w:p>
@@ -1676,590 +1678,20 @@
         </w:rPr>
       </w:pPr>
       <w:r>
-        <w:rPr>
-          <w:rFonts w:eastAsia="Times New Roman" w:cs="Times New Roman" w:ascii="Times New Roman" w:hAnsi="Times New Roman"/>
-        </w:rPr>
-      </w:r>
-    </w:p>
-    <w:p>
-      <w:pPr>
-        <w:pStyle w:val="Normal"/>
-        <w:rPr>
-          <w:rFonts w:ascii="Helvetica Neue" w:hAnsi="Helvetica Neue" w:eastAsia="Times New Roman" w:cs="Times New Roman"/>
-          <w:b/>
-          <w:b/>
-          <w:bCs/>
-          <w:caps/>
-          <w:color w:val="9A9A9A"/>
-          <w:sz w:val="21"/>
-          <w:szCs w:val="21"/>
-        </w:rPr>
-      </w:pPr>
-      <w:r>
-        <w:rPr>
-          <w:rFonts w:eastAsia="Times New Roman" w:cs="Times New Roman" w:ascii="Helvetica Neue" w:hAnsi="Helvetica Neue"/>
-          <w:b/>
-          <w:bCs/>
-          <w:caps/>
-          <w:color w:val="9A9A9A"/>
-          <w:sz w:val="21"/>
-          <w:szCs w:val="21"/>
-        </w:rPr>
-      </w:r>
-    </w:p>
-    <w:p>
-      <w:pPr>
-        <w:pStyle w:val="Normal"/>
-        <w:ind w:left="-851" w:right="0" w:hanging="0"/>
-        <w:rPr>
-          <w:rFonts w:ascii="Helvetica Neue" w:hAnsi="Helvetica Neue" w:eastAsia="Times New Roman" w:cs="Times New Roman"/>
-          <w:b/>
-          <w:b/>
-          <w:bCs/>
-          <w:color w:val="2C2C2C"/>
-          <w:sz w:val="40"/>
-          <w:szCs w:val="40"/>
-          <w:highlight w:val="white"/>
-        </w:rPr>
-      </w:pPr>
-      <w:r>
-        <w:rPr>
-          <w:rFonts w:eastAsia="Times New Roman" w:cs="Times New Roman" w:ascii="Helvetica Neue" w:hAnsi="Helvetica Neue"/>
-          <w:b/>
-          <w:bCs/>
-          <w:color w:val="2C2C2C"/>
-          <w:sz w:val="40"/>
-          <w:szCs w:val="40"/>
-          <w:highlight w:val="white"/>
-        </w:rPr>
-        <w:t>Cursos realizados</w:t>
-      </w:r>
-    </w:p>
-    <w:p>
-      <w:pPr>
-        <w:pStyle w:val="Normal"/>
-        <w:shd w:val="clear" w:fill="FFFFFF"/>
-        <w:spacing w:lineRule="atLeast" w:line="336"/>
-        <w:rPr>
-          <w:rFonts w:ascii="Helvetica Neue" w:hAnsi="Helvetica Neue" w:eastAsia="Times New Roman" w:cs="Times New Roman"/>
-          <w:color w:val="2C2C2C"/>
-          <w:sz w:val="22"/>
-          <w:szCs w:val="22"/>
-        </w:rPr>
-      </w:pPr>
-      <w:r>
-        <w:rPr>
-          <w:rFonts w:eastAsia="Times New Roman" w:cs="Times New Roman" w:ascii="Helvetica Neue" w:hAnsi="Helvetica Neue"/>
-          <w:color w:val="2C2C2C"/>
-          <w:sz w:val="22"/>
-          <w:szCs w:val="22"/>
-        </w:rPr>
-      </w:r>
-    </w:p>
-    <w:p>
-      <w:pPr>
-        <w:sectPr>
-          <w:type w:val="nextPage"/>
-          <w:pgSz w:w="12240" w:h="15840"/>
-          <w:pgMar w:left="1440" w:right="1440" w:header="0" w:top="0" w:footer="0" w:bottom="592" w:gutter="0"/>
-          <w:pgNumType w:fmt="decimal"/>
-          <w:formProt w:val="false"/>
-          <w:textDirection w:val="lrTb"/>
-          <w:docGrid w:type="default" w:linePitch="360" w:charSpace="0"/>
-        </w:sectPr>
-      </w:pPr>
-    </w:p>
-    <w:p>
-      <w:pPr>
-        <w:pStyle w:val="ListParagraph"/>
-        <w:numPr>
-          <w:ilvl w:val="0"/>
-          <w:numId w:val="1"/>
-        </w:numPr>
-        <w:shd w:val="clear" w:fill="FFFFFF"/>
-        <w:spacing w:lineRule="atLeast" w:line="336"/>
-        <w:rPr>
-          <w:rFonts w:ascii="inherit" w:hAnsi="inherit" w:eastAsia="Times New Roman" w:cs="Times New Roman"/>
-          <w:color w:val="2C2C2C"/>
-          <w:sz w:val="23"/>
-          <w:szCs w:val="21"/>
-        </w:rPr>
-      </w:pPr>
-      <w:r>
-        <w:rPr>
-          <w:rFonts w:eastAsia="Times New Roman" w:cs="Times New Roman" w:ascii="inherit" w:hAnsi="inherit"/>
-          <w:color w:val="2C2C2C"/>
-          <w:sz w:val="23"/>
-          <w:szCs w:val="21"/>
-        </w:rPr>
-        <w:t>CCNA</w:t>
-      </w:r>
-    </w:p>
-    <w:p>
-      <w:pPr>
-        <w:pStyle w:val="ListParagraph"/>
-        <w:numPr>
-          <w:ilvl w:val="0"/>
-          <w:numId w:val="1"/>
-        </w:numPr>
-        <w:shd w:val="clear" w:fill="FFFFFF"/>
-        <w:spacing w:lineRule="atLeast" w:line="386" w:before="0" w:after="0"/>
-        <w:contextualSpacing/>
-        <w:rPr>
-          <w:rFonts w:ascii="Helvetica Neue" w:hAnsi="Helvetica Neue" w:eastAsia="Times New Roman" w:cs="Times New Roman"/>
-          <w:b/>
-          <w:b/>
-          <w:bCs/>
-          <w:caps/>
-          <w:color w:val="9A9A9A"/>
-          <w:sz w:val="13"/>
-          <w:szCs w:val="13"/>
-        </w:rPr>
-      </w:pPr>
-      <w:r>
-        <w:rPr>
-          <w:rFonts w:eastAsia="Times New Roman" w:cs="Times New Roman" w:ascii="Helvetica Neue" w:hAnsi="Helvetica Neue"/>
-          <w:b/>
-          <w:bCs/>
-          <w:caps/>
-          <w:color w:val="9A9A9A"/>
-          <w:sz w:val="13"/>
-          <w:szCs w:val="13"/>
-        </w:rPr>
-        <w:t>FUNDACIÓN PROYDESA - ENERO 2012</w:t>
-      </w:r>
-    </w:p>
-    <w:p>
-      <w:pPr>
-        <w:pStyle w:val="ListParagraph"/>
-        <w:numPr>
-          <w:ilvl w:val="0"/>
-          <w:numId w:val="1"/>
-        </w:numPr>
-        <w:shd w:val="clear" w:fill="FFFFFF"/>
-        <w:spacing w:lineRule="atLeast" w:line="336"/>
-        <w:rPr>
-          <w:rFonts w:ascii="inherit" w:hAnsi="inherit" w:eastAsia="Times New Roman" w:cs="Times New Roman"/>
-          <w:color w:val="2C2C2C"/>
-          <w:sz w:val="23"/>
-          <w:szCs w:val="21"/>
-        </w:rPr>
-      </w:pPr>
-      <w:r>
-        <w:rPr>
-          <w:rFonts w:eastAsia="Times New Roman" w:cs="Times New Roman" w:ascii="inherit" w:hAnsi="inherit"/>
-          <w:color w:val="2C2C2C"/>
-          <w:sz w:val="23"/>
-          <w:szCs w:val="21"/>
-        </w:rPr>
-        <w:t>DevOps Essentials</w:t>
-      </w:r>
-    </w:p>
-    <w:p>
-      <w:pPr>
-        <w:pStyle w:val="ListParagraph"/>
-        <w:numPr>
-          <w:ilvl w:val="0"/>
-          <w:numId w:val="1"/>
-        </w:numPr>
-        <w:shd w:val="clear" w:fill="FFFFFF"/>
-        <w:spacing w:lineRule="atLeast" w:line="386" w:before="0" w:after="0"/>
-        <w:contextualSpacing/>
         <w:rPr/>
-      </w:pPr>
-      <w:r>
-        <w:rPr>
-          <w:rFonts w:eastAsia="Times New Roman" w:cs="Times New Roman" w:ascii="Helvetica Neue" w:hAnsi="Helvetica Neue"/>
-          <w:b/>
-          <w:bCs/>
-          <w:caps/>
-          <w:color w:val="9A9A9A"/>
-          <w:sz w:val="13"/>
-          <w:szCs w:val="13"/>
-        </w:rPr>
-        <w:t>LINUX ACADEMY - MAYO 2019</w:t>
-      </w:r>
-    </w:p>
-    <w:p>
-      <w:pPr>
-        <w:pStyle w:val="ListParagraph"/>
-        <w:numPr>
-          <w:ilvl w:val="0"/>
-          <w:numId w:val="1"/>
-        </w:numPr>
-        <w:shd w:val="clear" w:fill="FFFFFF"/>
-        <w:spacing w:lineRule="atLeast" w:line="336"/>
-        <w:rPr>
-          <w:rFonts w:ascii="inherit" w:hAnsi="inherit" w:eastAsia="Times New Roman" w:cs="Times New Roman"/>
-          <w:color w:val="2C2C2C"/>
-          <w:sz w:val="23"/>
-          <w:szCs w:val="21"/>
-        </w:rPr>
-      </w:pPr>
-      <w:r>
-        <w:rPr>
-          <w:rFonts w:eastAsia="Times New Roman" w:cs="Times New Roman" w:ascii="inherit" w:hAnsi="inherit"/>
-          <w:color w:val="2C2C2C"/>
-          <w:sz w:val="23"/>
-          <w:szCs w:val="21"/>
-        </w:rPr>
-        <w:t>Git Quick Start</w:t>
-      </w:r>
-    </w:p>
-    <w:p>
-      <w:pPr>
-        <w:pStyle w:val="ListParagraph"/>
-        <w:numPr>
-          <w:ilvl w:val="0"/>
-          <w:numId w:val="1"/>
-        </w:numPr>
-        <w:shd w:val="clear" w:fill="FFFFFF"/>
-        <w:spacing w:lineRule="atLeast" w:line="386" w:before="0" w:after="0"/>
-        <w:contextualSpacing/>
-        <w:rPr/>
-      </w:pPr>
-      <w:r>
-        <w:rPr>
-          <w:rFonts w:eastAsia="Times New Roman" w:cs="Times New Roman" w:ascii="Helvetica Neue" w:hAnsi="Helvetica Neue"/>
-          <w:b/>
-          <w:bCs/>
-          <w:caps/>
-          <w:color w:val="9A9A9A"/>
-          <w:sz w:val="13"/>
-          <w:szCs w:val="13"/>
-        </w:rPr>
-        <w:t>LINUX ACADEMY - MAYO 2019</w:t>
-      </w:r>
-    </w:p>
-    <w:p>
-      <w:pPr>
-        <w:pStyle w:val="ListParagraph"/>
-        <w:numPr>
-          <w:ilvl w:val="0"/>
-          <w:numId w:val="1"/>
-        </w:numPr>
-        <w:shd w:val="clear" w:fill="FFFFFF"/>
-        <w:spacing w:lineRule="atLeast" w:line="336"/>
-        <w:rPr>
-          <w:rFonts w:ascii="inherit" w:hAnsi="inherit" w:eastAsia="Times New Roman" w:cs="Times New Roman"/>
-          <w:color w:val="2C2C2C"/>
-          <w:sz w:val="23"/>
-          <w:szCs w:val="21"/>
-        </w:rPr>
-      </w:pPr>
-      <w:r>
-        <w:rPr>
-          <w:rFonts w:eastAsia="Times New Roman" w:cs="Times New Roman" w:ascii="inherit" w:hAnsi="inherit"/>
-          <w:color w:val="2C2C2C"/>
-          <w:sz w:val="23"/>
-          <w:szCs w:val="21"/>
-        </w:rPr>
-        <w:t>AWS Essentials</w:t>
-      </w:r>
-    </w:p>
-    <w:p>
-      <w:pPr>
-        <w:pStyle w:val="ListParagraph"/>
-        <w:numPr>
-          <w:ilvl w:val="0"/>
-          <w:numId w:val="1"/>
-        </w:numPr>
-        <w:shd w:val="clear" w:fill="FFFFFF"/>
-        <w:spacing w:lineRule="atLeast" w:line="386" w:before="0" w:after="0"/>
-        <w:contextualSpacing/>
-        <w:rPr/>
-      </w:pPr>
-      <w:r>
-        <w:rPr>
-          <w:rFonts w:eastAsia="Times New Roman" w:cs="Times New Roman" w:ascii="Helvetica Neue" w:hAnsi="Helvetica Neue"/>
-          <w:b/>
-          <w:bCs/>
-          <w:caps/>
-          <w:color w:val="9A9A9A"/>
-          <w:sz w:val="13"/>
-          <w:szCs w:val="13"/>
-        </w:rPr>
-        <w:t>LINUX ACADEMY - AGOSTO 2019</w:t>
       </w:r>
     </w:p>
     <w:sectPr>
-      <w:type w:val="continuous"/>
+      <w:type w:val="nextPage"/>
       <w:pgSz w:w="12240" w:h="15840"/>
       <w:pgMar w:left="1440" w:right="1440" w:header="0" w:top="0" w:footer="0" w:bottom="592" w:gutter="0"/>
-      <w:cols w:num="2" w:space="708" w:equalWidth="true" w:sep="false"/>
+      <w:pgNumType w:fmt="decimal"/>
       <w:formProt w:val="false"/>
       <w:textDirection w:val="lrTb"/>
       <w:docGrid w:type="default" w:linePitch="360" w:charSpace="0"/>
     </w:sectPr>
   </w:body>
 </w:document>
-</file>
-
-<file path=word/numbering.xml><?xml version="1.0" encoding="utf-8"?>
-<w:numbering xmlns:w="http://schemas.openxmlformats.org/wordprocessingml/2006/main" xmlns:o="urn:schemas-microsoft-com:office:office" xmlns:r="http://schemas.openxmlformats.org/officeDocument/2006/relationships" xmlns:v="urn:schemas-microsoft-com:vml">
-  <w:abstractNum w:abstractNumId="1">
-    <w:lvl w:ilvl="0">
-      <w:start w:val="1"/>
-      <w:numFmt w:val="bullet"/>
-      <w:lvlText w:val=""/>
-      <w:lvlJc w:val="left"/>
-      <w:pPr>
-        <w:tabs>
-          <w:tab w:val="num" w:pos="0"/>
-        </w:tabs>
-        <w:ind w:left="720" w:hanging="360"/>
-      </w:pPr>
-      <w:rPr>
-        <w:rFonts w:ascii="Symbol" w:hAnsi="Symbol" w:cs="Symbol" w:hint="default"/>
-      </w:rPr>
-    </w:lvl>
-    <w:lvl w:ilvl="1">
-      <w:start w:val="1"/>
-      <w:numFmt w:val="bullet"/>
-      <w:lvlText w:val="o"/>
-      <w:lvlJc w:val="left"/>
-      <w:pPr>
-        <w:tabs>
-          <w:tab w:val="num" w:pos="0"/>
-        </w:tabs>
-        <w:ind w:left="1440" w:hanging="360"/>
-      </w:pPr>
-      <w:rPr>
-        <w:rFonts w:ascii="Courier New" w:hAnsi="Courier New" w:cs="Courier New" w:hint="default"/>
-      </w:rPr>
-    </w:lvl>
-    <w:lvl w:ilvl="2">
-      <w:start w:val="1"/>
-      <w:numFmt w:val="bullet"/>
-      <w:lvlText w:val=""/>
-      <w:lvlJc w:val="left"/>
-      <w:pPr>
-        <w:tabs>
-          <w:tab w:val="num" w:pos="0"/>
-        </w:tabs>
-        <w:ind w:left="2160" w:hanging="360"/>
-      </w:pPr>
-      <w:rPr>
-        <w:rFonts w:ascii="Wingdings" w:hAnsi="Wingdings" w:cs="Wingdings" w:hint="default"/>
-      </w:rPr>
-    </w:lvl>
-    <w:lvl w:ilvl="3">
-      <w:start w:val="1"/>
-      <w:numFmt w:val="bullet"/>
-      <w:lvlText w:val=""/>
-      <w:lvlJc w:val="left"/>
-      <w:pPr>
-        <w:tabs>
-          <w:tab w:val="num" w:pos="0"/>
-        </w:tabs>
-        <w:ind w:left="2880" w:hanging="360"/>
-      </w:pPr>
-      <w:rPr>
-        <w:rFonts w:ascii="Symbol" w:hAnsi="Symbol" w:cs="Symbol" w:hint="default"/>
-      </w:rPr>
-    </w:lvl>
-    <w:lvl w:ilvl="4">
-      <w:start w:val="1"/>
-      <w:numFmt w:val="bullet"/>
-      <w:lvlText w:val="o"/>
-      <w:lvlJc w:val="left"/>
-      <w:pPr>
-        <w:tabs>
-          <w:tab w:val="num" w:pos="0"/>
-        </w:tabs>
-        <w:ind w:left="3600" w:hanging="360"/>
-      </w:pPr>
-      <w:rPr>
-        <w:rFonts w:ascii="Courier New" w:hAnsi="Courier New" w:cs="Courier New" w:hint="default"/>
-      </w:rPr>
-    </w:lvl>
-    <w:lvl w:ilvl="5">
-      <w:start w:val="1"/>
-      <w:numFmt w:val="bullet"/>
-      <w:lvlText w:val=""/>
-      <w:lvlJc w:val="left"/>
-      <w:pPr>
-        <w:tabs>
-          <w:tab w:val="num" w:pos="0"/>
-        </w:tabs>
-        <w:ind w:left="4320" w:hanging="360"/>
-      </w:pPr>
-      <w:rPr>
-        <w:rFonts w:ascii="Wingdings" w:hAnsi="Wingdings" w:cs="Wingdings" w:hint="default"/>
-      </w:rPr>
-    </w:lvl>
-    <w:lvl w:ilvl="6">
-      <w:start w:val="1"/>
-      <w:numFmt w:val="bullet"/>
-      <w:lvlText w:val=""/>
-      <w:lvlJc w:val="left"/>
-      <w:pPr>
-        <w:tabs>
-          <w:tab w:val="num" w:pos="0"/>
-        </w:tabs>
-        <w:ind w:left="5040" w:hanging="360"/>
-      </w:pPr>
-      <w:rPr>
-        <w:rFonts w:ascii="Symbol" w:hAnsi="Symbol" w:cs="Symbol" w:hint="default"/>
-      </w:rPr>
-    </w:lvl>
-    <w:lvl w:ilvl="7">
-      <w:start w:val="1"/>
-      <w:numFmt w:val="bullet"/>
-      <w:lvlText w:val="o"/>
-      <w:lvlJc w:val="left"/>
-      <w:pPr>
-        <w:tabs>
-          <w:tab w:val="num" w:pos="0"/>
-        </w:tabs>
-        <w:ind w:left="5760" w:hanging="360"/>
-      </w:pPr>
-      <w:rPr>
-        <w:rFonts w:ascii="Courier New" w:hAnsi="Courier New" w:cs="Courier New" w:hint="default"/>
-      </w:rPr>
-    </w:lvl>
-    <w:lvl w:ilvl="8">
-      <w:start w:val="1"/>
-      <w:numFmt w:val="bullet"/>
-      <w:lvlText w:val=""/>
-      <w:lvlJc w:val="left"/>
-      <w:pPr>
-        <w:tabs>
-          <w:tab w:val="num" w:pos="0"/>
-        </w:tabs>
-        <w:ind w:left="6480" w:hanging="360"/>
-      </w:pPr>
-      <w:rPr>
-        <w:rFonts w:ascii="Wingdings" w:hAnsi="Wingdings" w:cs="Wingdings" w:hint="default"/>
-      </w:rPr>
-    </w:lvl>
-  </w:abstractNum>
-  <w:abstractNum w:abstractNumId="2">
-    <w:lvl w:ilvl="0">
-      <w:start w:val="1"/>
-      <w:numFmt w:val="none"/>
-      <w:suff w:val="nothing"/>
-      <w:lvlText w:val=""/>
-      <w:lvlJc w:val="left"/>
-      <w:pPr>
-        <w:tabs>
-          <w:tab w:val="num" w:pos="0"/>
-        </w:tabs>
-        <w:ind w:left="0" w:hanging="0"/>
-      </w:pPr>
-    </w:lvl>
-    <w:lvl w:ilvl="1">
-      <w:start w:val="1"/>
-      <w:numFmt w:val="none"/>
-      <w:suff w:val="nothing"/>
-      <w:lvlText w:val=""/>
-      <w:lvlJc w:val="left"/>
-      <w:pPr>
-        <w:tabs>
-          <w:tab w:val="num" w:pos="0"/>
-        </w:tabs>
-        <w:ind w:left="0" w:hanging="0"/>
-      </w:pPr>
-    </w:lvl>
-    <w:lvl w:ilvl="2">
-      <w:start w:val="1"/>
-      <w:numFmt w:val="none"/>
-      <w:suff w:val="nothing"/>
-      <w:lvlText w:val=""/>
-      <w:lvlJc w:val="left"/>
-      <w:pPr>
-        <w:tabs>
-          <w:tab w:val="num" w:pos="0"/>
-        </w:tabs>
-        <w:ind w:left="0" w:hanging="0"/>
-      </w:pPr>
-    </w:lvl>
-    <w:lvl w:ilvl="3">
-      <w:start w:val="1"/>
-      <w:numFmt w:val="none"/>
-      <w:suff w:val="nothing"/>
-      <w:lvlText w:val=""/>
-      <w:lvlJc w:val="left"/>
-      <w:pPr>
-        <w:tabs>
-          <w:tab w:val="num" w:pos="0"/>
-        </w:tabs>
-        <w:ind w:left="0" w:hanging="0"/>
-      </w:pPr>
-    </w:lvl>
-    <w:lvl w:ilvl="4">
-      <w:start w:val="1"/>
-      <w:numFmt w:val="none"/>
-      <w:suff w:val="nothing"/>
-      <w:lvlText w:val=""/>
-      <w:lvlJc w:val="left"/>
-      <w:pPr>
-        <w:tabs>
-          <w:tab w:val="num" w:pos="0"/>
-        </w:tabs>
-        <w:ind w:left="0" w:hanging="0"/>
-      </w:pPr>
-    </w:lvl>
-    <w:lvl w:ilvl="5">
-      <w:start w:val="1"/>
-      <w:numFmt w:val="none"/>
-      <w:suff w:val="nothing"/>
-      <w:lvlText w:val=""/>
-      <w:lvlJc w:val="left"/>
-      <w:pPr>
-        <w:tabs>
-          <w:tab w:val="num" w:pos="0"/>
-        </w:tabs>
-        <w:ind w:left="0" w:hanging="0"/>
-      </w:pPr>
-    </w:lvl>
-    <w:lvl w:ilvl="6">
-      <w:start w:val="1"/>
-      <w:numFmt w:val="none"/>
-      <w:suff w:val="nothing"/>
-      <w:lvlText w:val=""/>
-      <w:lvlJc w:val="left"/>
-      <w:pPr>
-        <w:tabs>
-          <w:tab w:val="num" w:pos="0"/>
-        </w:tabs>
-        <w:ind w:left="0" w:hanging="0"/>
-      </w:pPr>
-    </w:lvl>
-    <w:lvl w:ilvl="7">
-      <w:start w:val="1"/>
-      <w:numFmt w:val="none"/>
-      <w:suff w:val="nothing"/>
-      <w:lvlText w:val=""/>
-      <w:lvlJc w:val="left"/>
-      <w:pPr>
-        <w:tabs>
-          <w:tab w:val="num" w:pos="0"/>
-        </w:tabs>
-        <w:ind w:left="0" w:hanging="0"/>
-      </w:pPr>
-    </w:lvl>
-    <w:lvl w:ilvl="8">
-      <w:start w:val="1"/>
-      <w:numFmt w:val="none"/>
-      <w:suff w:val="nothing"/>
-      <w:lvlText w:val=""/>
-      <w:lvlJc w:val="left"/>
-      <w:pPr>
-        <w:tabs>
-          <w:tab w:val="num" w:pos="0"/>
-        </w:tabs>
-        <w:ind w:left="0" w:hanging="0"/>
-      </w:pPr>
-    </w:lvl>
-  </w:abstractNum>
-  <w:num w:numId="1">
-    <w:abstractNumId w:val="1"/>
-  </w:num>
-  <w:num w:numId="2">
-    <w:abstractNumId w:val="2"/>
-  </w:num>
-</w:numbering>
 </file>
 
 <file path=word/styles.xml><?xml version="1.0" encoding="utf-8"?>

</xml_diff>